<commit_message>
changed parameter to min_messages: WARNING in database yml
</commit_message>
<xml_diff>
--- a/working-w-postgres-rails.docx
+++ b/working-w-postgres-rails.docx
@@ -11,6 +11,673 @@
           <w:t>https://mentalized.net/journal/2011/05/24/how-to-silence-postgresql-in-rails/</w:t>
         </w:r>
       </w:hyperlink>
+    </w:p>
+    <w:p/>
+    <w:p>
+      <w:pPr>
+        <w:pStyle w:val="Heading1"/>
+        <w:shd w:val="clear" w:color="auto" w:fill="F8F8FA"/>
+        <w:spacing w:before="240" w:beforeAutospacing="0" w:after="240" w:afterAutospacing="0" w:line="240" w:lineRule="atLeast"/>
+        <w:rPr>
+          <w:rFonts w:ascii="Arial" w:hAnsi="Arial" w:cs="Arial"/>
+          <w:color w:val="3A3A3A"/>
+          <w:spacing w:val="-10"/>
+          <w:sz w:val="61"/>
+          <w:szCs w:val="61"/>
+        </w:rPr>
+      </w:pPr>
+      <w:r>
+        <w:rPr>
+          <w:rFonts w:ascii="Arial" w:hAnsi="Arial" w:cs="Arial"/>
+          <w:color w:val="3A3A3A"/>
+          <w:spacing w:val="-10"/>
+          <w:sz w:val="61"/>
+          <w:szCs w:val="61"/>
+        </w:rPr>
+        <w:t>How to silence PostgreSQL in Rails</w:t>
+      </w:r>
+    </w:p>
+    <w:p>
+      <w:pPr>
+        <w:pStyle w:val="NormalWeb"/>
+        <w:spacing w:before="48" w:beforeAutospacing="0" w:after="48" w:afterAutospacing="0"/>
+        <w:ind w:left="360"/>
+      </w:pPr>
+      <w:r>
+        <w:t>Posted </w:t>
+      </w:r>
+      <w:r>
+        <w:rPr>
+          <w:rStyle w:val="timestamp"/>
+        </w:rPr>
+        <w:t>24 May 2011</w:t>
+      </w:r>
+      <w:r>
+        <w:t> in</w:t>
+      </w:r>
+      <w:hyperlink r:id="rId5" w:history="1">
+        <w:r>
+          <w:rPr>
+            <w:rStyle w:val="Hyperlink"/>
+            <w:color w:val="3A3A3A"/>
+          </w:rPr>
+          <w:t>technology</w:t>
+        </w:r>
+      </w:hyperlink>
+      <w:r>
+        <w:t>,</w:t>
+      </w:r>
+      <w:hyperlink r:id="rId6" w:history="1">
+        <w:r>
+          <w:rPr>
+            <w:rStyle w:val="Hyperlink"/>
+            <w:color w:val="3A3A3A"/>
+          </w:rPr>
+          <w:t>programming</w:t>
+        </w:r>
+      </w:hyperlink>
+      <w:r>
+        <w:t>,</w:t>
+      </w:r>
+    </w:p>
+    <w:p>
+      <w:pPr>
+        <w:pStyle w:val="NormalWeb"/>
+        <w:shd w:val="clear" w:color="auto" w:fill="F8F8FA"/>
+        <w:spacing w:before="216" w:beforeAutospacing="0" w:after="216" w:afterAutospacing="0"/>
+        <w:rPr>
+          <w:rFonts w:ascii="Helvetica Neue" w:hAnsi="Helvetica Neue"/>
+          <w:color w:val="3A3A3A"/>
+          <w:sz w:val="33"/>
+          <w:szCs w:val="33"/>
+        </w:rPr>
+      </w:pPr>
+      <w:r>
+        <w:rPr>
+          <w:rFonts w:ascii="Helvetica Neue" w:hAnsi="Helvetica Neue"/>
+          <w:color w:val="3A3A3A"/>
+          <w:sz w:val="33"/>
+          <w:szCs w:val="33"/>
+        </w:rPr>
+        <w:t>Using </w:t>
+      </w:r>
+      <w:hyperlink r:id="rId7" w:history="1">
+        <w:r>
+          <w:rPr>
+            <w:rStyle w:val="Hyperlink"/>
+            <w:rFonts w:ascii="Helvetica Neue" w:hAnsi="Helvetica Neue"/>
+            <w:color w:val="3A3A3A"/>
+            <w:sz w:val="33"/>
+            <w:szCs w:val="33"/>
+          </w:rPr>
+          <w:t>PostgreSQL</w:t>
+        </w:r>
+      </w:hyperlink>
+      <w:r>
+        <w:rPr>
+          <w:rFonts w:ascii="Helvetica Neue" w:hAnsi="Helvetica Neue"/>
+          <w:color w:val="3A3A3A"/>
+          <w:sz w:val="33"/>
+          <w:szCs w:val="33"/>
+        </w:rPr>
+        <w:t> for your </w:t>
+      </w:r>
+      <w:hyperlink r:id="rId8" w:history="1">
+        <w:r>
+          <w:rPr>
+            <w:rStyle w:val="Hyperlink"/>
+            <w:rFonts w:ascii="Helvetica Neue" w:hAnsi="Helvetica Neue"/>
+            <w:color w:val="3A3A3A"/>
+            <w:sz w:val="33"/>
+            <w:szCs w:val="33"/>
+          </w:rPr>
+          <w:t>Rails</w:t>
+        </w:r>
+      </w:hyperlink>
+      <w:r>
+        <w:rPr>
+          <w:rFonts w:ascii="Helvetica Neue" w:hAnsi="Helvetica Neue"/>
+          <w:color w:val="3A3A3A"/>
+          <w:sz w:val="33"/>
+          <w:szCs w:val="33"/>
+        </w:rPr>
+        <w:t> applications is great, but it tends to be terribly chatty, spewing notices and internal queries all over your terminal and log files.</w:t>
+      </w:r>
+    </w:p>
+    <w:p>
+      <w:pPr>
+        <w:pStyle w:val="NormalWeb"/>
+        <w:shd w:val="clear" w:color="auto" w:fill="F8F8FA"/>
+        <w:spacing w:before="216" w:beforeAutospacing="0" w:after="216" w:afterAutospacing="0"/>
+        <w:rPr>
+          <w:rFonts w:ascii="Helvetica Neue" w:hAnsi="Helvetica Neue"/>
+          <w:color w:val="3A3A3A"/>
+          <w:sz w:val="33"/>
+          <w:szCs w:val="33"/>
+        </w:rPr>
+      </w:pPr>
+      <w:r>
+        <w:rPr>
+          <w:rFonts w:ascii="Helvetica Neue" w:hAnsi="Helvetica Neue"/>
+          <w:color w:val="3A3A3A"/>
+          <w:sz w:val="33"/>
+          <w:szCs w:val="33"/>
+        </w:rPr>
+        <w:t>Luckily, there are a few simple steps to make PostgreSQL a bit more bearable to work with.</w:t>
+      </w:r>
+    </w:p>
+    <w:p>
+      <w:pPr>
+        <w:pStyle w:val="Heading2"/>
+        <w:shd w:val="clear" w:color="auto" w:fill="F8F8FA"/>
+        <w:spacing w:before="432" w:beforeAutospacing="0" w:after="240" w:afterAutospacing="0" w:line="240" w:lineRule="atLeast"/>
+        <w:rPr>
+          <w:rFonts w:ascii="Arial" w:hAnsi="Arial" w:cs="Arial"/>
+          <w:color w:val="3A3A3A"/>
+          <w:spacing w:val="-14"/>
+          <w:sz w:val="38"/>
+          <w:szCs w:val="38"/>
+        </w:rPr>
+      </w:pPr>
+      <w:r>
+        <w:rPr>
+          <w:rFonts w:ascii="Arial" w:hAnsi="Arial" w:cs="Arial"/>
+          <w:color w:val="3A3A3A"/>
+          <w:spacing w:val="-14"/>
+          <w:sz w:val="38"/>
+          <w:szCs w:val="38"/>
+        </w:rPr>
+        <w:t>Notices when running tests</w:t>
+      </w:r>
+    </w:p>
+    <w:p>
+      <w:pPr>
+        <w:pStyle w:val="NormalWeb"/>
+        <w:shd w:val="clear" w:color="auto" w:fill="F8F8FA"/>
+        <w:spacing w:before="216" w:beforeAutospacing="0" w:after="216" w:afterAutospacing="0"/>
+        <w:rPr>
+          <w:rFonts w:ascii="Helvetica Neue" w:hAnsi="Helvetica Neue"/>
+          <w:color w:val="3A3A3A"/>
+          <w:sz w:val="33"/>
+          <w:szCs w:val="33"/>
+        </w:rPr>
+      </w:pPr>
+      <w:r>
+        <w:rPr>
+          <w:rFonts w:ascii="Helvetica Neue" w:hAnsi="Helvetica Neue"/>
+          <w:color w:val="3A3A3A"/>
+          <w:sz w:val="33"/>
+          <w:szCs w:val="33"/>
+        </w:rPr>
+        <w:t>The most obvious noise from PostgreSQL is when running your tests. For a large’ish application a simple </w:t>
+      </w:r>
+      <w:r>
+        <w:rPr>
+          <w:rStyle w:val="HTMLCode"/>
+          <w:color w:val="3A3A3A"/>
+          <w:sz w:val="33"/>
+          <w:szCs w:val="33"/>
+        </w:rPr>
+        <w:t>rake</w:t>
+      </w:r>
+      <w:r>
+        <w:rPr>
+          <w:rFonts w:ascii="Helvetica Neue" w:hAnsi="Helvetica Neue"/>
+          <w:color w:val="3A3A3A"/>
+          <w:sz w:val="33"/>
+          <w:szCs w:val="33"/>
+        </w:rPr>
+        <w:t> will cause pages of</w:t>
+      </w:r>
+    </w:p>
+    <w:p>
+      <w:pPr>
+        <w:pStyle w:val="HTMLPreformatted"/>
+        <w:spacing w:before="216" w:after="216"/>
+        <w:rPr>
+          <w:rStyle w:val="HTMLCode"/>
+          <w:color w:val="EEFFEE"/>
+          <w:sz w:val="33"/>
+          <w:szCs w:val="33"/>
+        </w:rPr>
+      </w:pPr>
+      <w:r>
+        <w:rPr>
+          <w:rStyle w:val="HTMLCode"/>
+          <w:color w:val="EEFFEE"/>
+          <w:sz w:val="33"/>
+          <w:szCs w:val="33"/>
+        </w:rPr>
+        <w:t>NOTICE:  CREATE TABLE will create implicit sequence "inboxes_id_seq" for serial column "inboxes.id"</w:t>
+      </w:r>
+    </w:p>
+    <w:p>
+      <w:pPr>
+        <w:pStyle w:val="HTMLPreformatted"/>
+        <w:spacing w:before="216" w:after="216"/>
+        <w:rPr>
+          <w:color w:val="EEFFEE"/>
+          <w:sz w:val="33"/>
+          <w:szCs w:val="33"/>
+        </w:rPr>
+      </w:pPr>
+      <w:r>
+        <w:rPr>
+          <w:rStyle w:val="HTMLCode"/>
+          <w:color w:val="EEFFEE"/>
+          <w:sz w:val="33"/>
+          <w:szCs w:val="33"/>
+        </w:rPr>
+        <w:t>NOTICE:  CREATE TABLE / PRIMARY KEY will create implicit index "inboxes_pkey" for table "inboxes"</w:t>
+      </w:r>
+    </w:p>
+    <w:p>
+      <w:pPr>
+        <w:pStyle w:val="NormalWeb"/>
+        <w:shd w:val="clear" w:color="auto" w:fill="F8F8FA"/>
+        <w:spacing w:before="216" w:beforeAutospacing="0" w:after="216" w:afterAutospacing="0"/>
+        <w:rPr>
+          <w:rFonts w:ascii="Helvetica Neue" w:hAnsi="Helvetica Neue"/>
+          <w:color w:val="3A3A3A"/>
+          <w:sz w:val="33"/>
+          <w:szCs w:val="33"/>
+        </w:rPr>
+      </w:pPr>
+      <w:r>
+        <w:rPr>
+          <w:rFonts w:ascii="Helvetica Neue" w:hAnsi="Helvetica Neue"/>
+          <w:color w:val="3A3A3A"/>
+          <w:sz w:val="33"/>
+          <w:szCs w:val="33"/>
+        </w:rPr>
+        <w:t>to be output.</w:t>
+      </w:r>
+    </w:p>
+    <w:p>
+      <w:pPr>
+        <w:pStyle w:val="NormalWeb"/>
+        <w:shd w:val="clear" w:color="auto" w:fill="F8F8FA"/>
+        <w:spacing w:before="216" w:beforeAutospacing="0" w:after="216" w:afterAutospacing="0"/>
+        <w:rPr>
+          <w:rFonts w:ascii="Helvetica Neue" w:hAnsi="Helvetica Neue"/>
+          <w:color w:val="3A3A3A"/>
+          <w:sz w:val="33"/>
+          <w:szCs w:val="33"/>
+        </w:rPr>
+      </w:pPr>
+      <w:r>
+        <w:rPr>
+          <w:rFonts w:ascii="Helvetica Neue" w:hAnsi="Helvetica Neue"/>
+          <w:color w:val="3A3A3A"/>
+          <w:sz w:val="33"/>
+          <w:szCs w:val="33"/>
+        </w:rPr>
+        <w:t>To get rid of those, simply add</w:t>
+      </w:r>
+    </w:p>
+    <w:p>
+      <w:pPr>
+        <w:pStyle w:val="HTMLPreformatted"/>
+        <w:spacing w:before="216" w:after="216"/>
+        <w:rPr>
+          <w:color w:val="EEFFEE"/>
+          <w:sz w:val="33"/>
+          <w:szCs w:val="33"/>
+        </w:rPr>
+      </w:pPr>
+      <w:r>
+        <w:rPr>
+          <w:rStyle w:val="HTMLCode"/>
+          <w:color w:val="EEFFEE"/>
+          <w:sz w:val="33"/>
+          <w:szCs w:val="33"/>
+        </w:rPr>
+        <w:t>min_messages: warning</w:t>
+      </w:r>
+    </w:p>
+    <w:p>
+      <w:pPr>
+        <w:pStyle w:val="NormalWeb"/>
+        <w:shd w:val="clear" w:color="auto" w:fill="F8F8FA"/>
+        <w:spacing w:before="216" w:beforeAutospacing="0" w:after="216" w:afterAutospacing="0"/>
+        <w:rPr>
+          <w:rFonts w:ascii="Helvetica Neue" w:hAnsi="Helvetica Neue"/>
+          <w:color w:val="3A3A3A"/>
+          <w:sz w:val="33"/>
+          <w:szCs w:val="33"/>
+        </w:rPr>
+      </w:pPr>
+      <w:r>
+        <w:rPr>
+          <w:rFonts w:ascii="Helvetica Neue" w:hAnsi="Helvetica Neue"/>
+          <w:color w:val="3A3A3A"/>
+          <w:sz w:val="33"/>
+          <w:szCs w:val="33"/>
+        </w:rPr>
+        <w:t>to your database.yml test environment (</w:t>
+      </w:r>
+      <w:hyperlink r:id="rId9" w:history="1">
+        <w:r>
+          <w:rPr>
+            <w:rStyle w:val="Hyperlink"/>
+            <w:rFonts w:ascii="Helvetica Neue" w:hAnsi="Helvetica Neue"/>
+            <w:color w:val="3A3A3A"/>
+            <w:sz w:val="33"/>
+            <w:szCs w:val="33"/>
+          </w:rPr>
+          <w:t>ActiveRecord documentation</w:t>
+        </w:r>
+      </w:hyperlink>
+      <w:r>
+        <w:rPr>
+          <w:rFonts w:ascii="Helvetica Neue" w:hAnsi="Helvetica Neue"/>
+          <w:color w:val="3A3A3A"/>
+          <w:sz w:val="33"/>
+          <w:szCs w:val="33"/>
+        </w:rPr>
+        <w:t>, </w:t>
+      </w:r>
+      <w:hyperlink r:id="rId10" w:history="1">
+        <w:r>
+          <w:rPr>
+            <w:rStyle w:val="Hyperlink"/>
+            <w:rFonts w:ascii="Helvetica Neue" w:hAnsi="Helvetica Neue"/>
+            <w:color w:val="3A3A3A"/>
+            <w:sz w:val="33"/>
+            <w:szCs w:val="33"/>
+          </w:rPr>
+          <w:t>PostgreSQL documentation</w:t>
+        </w:r>
+      </w:hyperlink>
+      <w:r>
+        <w:rPr>
+          <w:rFonts w:ascii="Helvetica Neue" w:hAnsi="Helvetica Neue"/>
+          <w:color w:val="3A3A3A"/>
+          <w:sz w:val="33"/>
+          <w:szCs w:val="33"/>
+        </w:rPr>
+        <w:t>).</w:t>
+      </w:r>
+    </w:p>
+    <w:p>
+      <w:pPr>
+        <w:pStyle w:val="Heading2"/>
+        <w:shd w:val="clear" w:color="auto" w:fill="F8F8FA"/>
+        <w:spacing w:before="432" w:beforeAutospacing="0" w:after="240" w:afterAutospacing="0" w:line="240" w:lineRule="atLeast"/>
+        <w:rPr>
+          <w:rFonts w:ascii="Arial" w:hAnsi="Arial" w:cs="Arial"/>
+          <w:color w:val="3A3A3A"/>
+          <w:spacing w:val="-14"/>
+          <w:sz w:val="38"/>
+          <w:szCs w:val="38"/>
+        </w:rPr>
+      </w:pPr>
+      <w:r>
+        <w:rPr>
+          <w:rFonts w:ascii="Arial" w:hAnsi="Arial" w:cs="Arial"/>
+          <w:color w:val="3A3A3A"/>
+          <w:spacing w:val="-14"/>
+          <w:sz w:val="38"/>
+          <w:szCs w:val="38"/>
+        </w:rPr>
+        <w:lastRenderedPageBreak/>
+        <w:t>ActiveRecord attribute queries</w:t>
+      </w:r>
+    </w:p>
+    <w:p>
+      <w:pPr>
+        <w:pStyle w:val="NormalWeb"/>
+        <w:shd w:val="clear" w:color="auto" w:fill="F8F8FA"/>
+        <w:spacing w:before="216" w:beforeAutospacing="0" w:after="216" w:afterAutospacing="0"/>
+        <w:rPr>
+          <w:rFonts w:ascii="Helvetica Neue" w:hAnsi="Helvetica Neue"/>
+          <w:color w:val="3A3A3A"/>
+          <w:sz w:val="33"/>
+          <w:szCs w:val="33"/>
+        </w:rPr>
+      </w:pPr>
+      <w:r>
+        <w:rPr>
+          <w:rFonts w:ascii="Helvetica Neue" w:hAnsi="Helvetica Neue"/>
+          <w:color w:val="3A3A3A"/>
+          <w:sz w:val="33"/>
+          <w:szCs w:val="33"/>
+        </w:rPr>
+        <w:t>The first time Rails (well, ActiveRecord) loads a model it fetches the columns/attributes from the table. This is fine, but it can leave a lot of pointless and quite verbose output in your log files:</w:t>
+      </w:r>
+    </w:p>
+    <w:p>
+      <w:pPr>
+        <w:pStyle w:val="HTMLPreformatted"/>
+        <w:spacing w:before="216" w:after="216"/>
+        <w:rPr>
+          <w:rStyle w:val="HTMLCode"/>
+          <w:color w:val="EEFFEE"/>
+          <w:sz w:val="33"/>
+          <w:szCs w:val="33"/>
+        </w:rPr>
+      </w:pPr>
+      <w:r>
+        <w:rPr>
+          <w:rStyle w:val="HTMLCode"/>
+          <w:color w:val="EEFFEE"/>
+          <w:sz w:val="33"/>
+          <w:szCs w:val="33"/>
+        </w:rPr>
+        <w:t>Inbox Load (3.7ms)  SELECT "inboxes".* FROM "inboxes" ORDER BY created_at LIMIT 1</w:t>
+      </w:r>
+    </w:p>
+    <w:p>
+      <w:pPr>
+        <w:pStyle w:val="HTMLPreformatted"/>
+        <w:spacing w:before="216" w:after="216"/>
+        <w:rPr>
+          <w:rStyle w:val="HTMLCode"/>
+          <w:color w:val="EEFFEE"/>
+          <w:sz w:val="33"/>
+          <w:szCs w:val="33"/>
+        </w:rPr>
+      </w:pPr>
+      <w:r>
+        <w:rPr>
+          <w:rStyle w:val="HTMLCode"/>
+          <w:color w:val="EEFFEE"/>
+          <w:sz w:val="33"/>
+          <w:szCs w:val="33"/>
+        </w:rPr>
+        <w:t xml:space="preserve">  SQL (0.9ms)   SELECT a.attname, format_type(a.atttypid, a.atttypmod), d.adsrc, a.attnotnull</w:t>
+      </w:r>
+    </w:p>
+    <w:p>
+      <w:pPr>
+        <w:pStyle w:val="HTMLPreformatted"/>
+        <w:spacing w:before="216" w:after="216"/>
+        <w:rPr>
+          <w:rStyle w:val="HTMLCode"/>
+          <w:color w:val="EEFFEE"/>
+          <w:sz w:val="33"/>
+          <w:szCs w:val="33"/>
+        </w:rPr>
+      </w:pPr>
+      <w:r>
+        <w:rPr>
+          <w:rStyle w:val="HTMLCode"/>
+          <w:color w:val="EEFFEE"/>
+          <w:sz w:val="33"/>
+          <w:szCs w:val="33"/>
+        </w:rPr>
+        <w:t xml:space="preserve"> FROM pg_attribute a LEFT JOIN pg_attrdef d</w:t>
+      </w:r>
+    </w:p>
+    <w:p>
+      <w:pPr>
+        <w:pStyle w:val="HTMLPreformatted"/>
+        <w:spacing w:before="216" w:after="216"/>
+        <w:rPr>
+          <w:rStyle w:val="HTMLCode"/>
+          <w:color w:val="EEFFEE"/>
+          <w:sz w:val="33"/>
+          <w:szCs w:val="33"/>
+        </w:rPr>
+      </w:pPr>
+      <w:r>
+        <w:rPr>
+          <w:rStyle w:val="HTMLCode"/>
+          <w:color w:val="EEFFEE"/>
+          <w:sz w:val="33"/>
+          <w:szCs w:val="33"/>
+        </w:rPr>
+        <w:t xml:space="preserve"> ON a.attrelid = d.adrelid AND a.attnum = d.adnum</w:t>
+      </w:r>
+    </w:p>
+    <w:p>
+      <w:pPr>
+        <w:pStyle w:val="HTMLPreformatted"/>
+        <w:spacing w:before="216" w:after="216"/>
+        <w:rPr>
+          <w:rStyle w:val="HTMLCode"/>
+          <w:color w:val="EEFFEE"/>
+          <w:sz w:val="33"/>
+          <w:szCs w:val="33"/>
+        </w:rPr>
+      </w:pPr>
+      <w:r>
+        <w:rPr>
+          <w:rStyle w:val="HTMLCode"/>
+          <w:color w:val="EEFFEE"/>
+          <w:sz w:val="33"/>
+          <w:szCs w:val="33"/>
+        </w:rPr>
+        <w:t xml:space="preserve"> WHERE a.attrelid = '"inboxes"'::regclass</w:t>
+      </w:r>
+    </w:p>
+    <w:p>
+      <w:pPr>
+        <w:pStyle w:val="HTMLPreformatted"/>
+        <w:spacing w:before="216" w:after="216"/>
+        <w:rPr>
+          <w:rStyle w:val="HTMLCode"/>
+          <w:color w:val="EEFFEE"/>
+          <w:sz w:val="33"/>
+          <w:szCs w:val="33"/>
+        </w:rPr>
+      </w:pPr>
+      <w:r>
+        <w:rPr>
+          <w:rStyle w:val="HTMLCode"/>
+          <w:color w:val="EEFFEE"/>
+          <w:sz w:val="33"/>
+          <w:szCs w:val="33"/>
+        </w:rPr>
+        <w:t xml:space="preserve"> AND a.attnum &gt; 0 AND NOT a.attisdropped</w:t>
+      </w:r>
+    </w:p>
+    <w:p>
+      <w:pPr>
+        <w:pStyle w:val="HTMLPreformatted"/>
+        <w:spacing w:before="216" w:after="216"/>
+        <w:rPr>
+          <w:color w:val="EEFFEE"/>
+          <w:sz w:val="33"/>
+          <w:szCs w:val="33"/>
+        </w:rPr>
+      </w:pPr>
+      <w:r>
+        <w:rPr>
+          <w:rStyle w:val="HTMLCode"/>
+          <w:color w:val="EEFFEE"/>
+          <w:sz w:val="33"/>
+          <w:szCs w:val="33"/>
+        </w:rPr>
+        <w:t xml:space="preserve"> ORDER BY a.attnum</w:t>
+      </w:r>
+    </w:p>
+    <w:p>
+      <w:pPr>
+        <w:pStyle w:val="NormalWeb"/>
+        <w:shd w:val="clear" w:color="auto" w:fill="F8F8FA"/>
+        <w:spacing w:before="216" w:beforeAutospacing="0" w:after="216" w:afterAutospacing="0"/>
+        <w:rPr>
+          <w:rFonts w:ascii="Helvetica Neue" w:hAnsi="Helvetica Neue"/>
+          <w:color w:val="3A3A3A"/>
+          <w:sz w:val="33"/>
+          <w:szCs w:val="33"/>
+        </w:rPr>
+      </w:pPr>
+      <w:r>
+        <w:rPr>
+          <w:rFonts w:ascii="Helvetica Neue" w:hAnsi="Helvetica Neue"/>
+          <w:color w:val="3A3A3A"/>
+          <w:sz w:val="33"/>
+          <w:szCs w:val="33"/>
+        </w:rPr>
+        <w:t>Getting rid of those is as simple as installing the </w:t>
+      </w:r>
+      <w:hyperlink r:id="rId11" w:history="1">
+        <w:r>
+          <w:rPr>
+            <w:rStyle w:val="Hyperlink"/>
+            <w:rFonts w:ascii="Helvetica Neue" w:hAnsi="Helvetica Neue"/>
+            <w:color w:val="3A3A3A"/>
+            <w:sz w:val="33"/>
+            <w:szCs w:val="33"/>
+          </w:rPr>
+          <w:t>silent-postgres</w:t>
+        </w:r>
+      </w:hyperlink>
+      <w:r>
+        <w:rPr>
+          <w:rFonts w:ascii="Helvetica Neue" w:hAnsi="Helvetica Neue"/>
+          <w:color w:val="3A3A3A"/>
+          <w:sz w:val="33"/>
+          <w:szCs w:val="33"/>
+        </w:rPr>
+        <w:t> gem, which</w:t>
+      </w:r>
+    </w:p>
+    <w:p>
+      <w:pPr>
+        <w:pStyle w:val="NormalWeb"/>
+        <w:shd w:val="clear" w:color="auto" w:fill="F8F8FA"/>
+        <w:spacing w:before="216" w:beforeAutospacing="0" w:after="216" w:afterAutospacing="0"/>
+        <w:rPr>
+          <w:rFonts w:ascii="georgia" w:hAnsi="georgia"/>
+          <w:color w:val="3A3A3A"/>
+          <w:sz w:val="33"/>
+          <w:szCs w:val="33"/>
+        </w:rPr>
+      </w:pPr>
+      <w:r>
+        <w:rPr>
+          <w:rFonts w:ascii="georgia" w:hAnsi="georgia"/>
+          <w:color w:val="3A3A3A"/>
+          <w:sz w:val="33"/>
+          <w:szCs w:val="33"/>
+        </w:rPr>
+        <w:t>“Silences internal diagnostic messages from postgresql connection adapter.”</w:t>
+      </w:r>
+    </w:p>
+    <w:p>
+      <w:pPr>
+        <w:pStyle w:val="NormalWeb"/>
+        <w:shd w:val="clear" w:color="auto" w:fill="F8F8FA"/>
+        <w:spacing w:before="216" w:beforeAutospacing="0" w:after="216" w:afterAutospacing="0"/>
+        <w:rPr>
+          <w:rFonts w:ascii="Helvetica Neue" w:hAnsi="Helvetica Neue"/>
+          <w:color w:val="3A3A3A"/>
+          <w:sz w:val="33"/>
+          <w:szCs w:val="33"/>
+        </w:rPr>
+      </w:pPr>
+      <w:r>
+        <w:rPr>
+          <w:rFonts w:ascii="Helvetica Neue" w:hAnsi="Helvetica Neue"/>
+          <w:color w:val="3A3A3A"/>
+          <w:sz w:val="33"/>
+          <w:szCs w:val="33"/>
+        </w:rPr>
+        <w:t>Ah, silence is golden</w:t>
+      </w:r>
     </w:p>
     <w:p>
       <w:bookmarkStart w:id="0" w:name="_GoBack"/>
@@ -419,6 +1086,45 @@
     <w:qFormat/>
     <w:rsid w:val="00BF3F8C"/>
   </w:style>
+  <w:style w:type="paragraph" w:styleId="Heading1">
+    <w:name w:val="heading 1"/>
+    <w:basedOn w:val="Normal"/>
+    <w:link w:val="Heading1Char"/>
+    <w:uiPriority w:val="9"/>
+    <w:qFormat/>
+    <w:rsid w:val="00611142"/>
+    <w:pPr>
+      <w:spacing w:before="100" w:beforeAutospacing="1" w:after="100" w:afterAutospacing="1"/>
+      <w:outlineLvl w:val="0"/>
+    </w:pPr>
+    <w:rPr>
+      <w:rFonts w:ascii="Times New Roman" w:eastAsia="Times New Roman" w:hAnsi="Times New Roman" w:cs="Times New Roman"/>
+      <w:b/>
+      <w:bCs/>
+      <w:kern w:val="36"/>
+      <w:sz w:val="48"/>
+      <w:szCs w:val="48"/>
+    </w:rPr>
+  </w:style>
+  <w:style w:type="paragraph" w:styleId="Heading2">
+    <w:name w:val="heading 2"/>
+    <w:basedOn w:val="Normal"/>
+    <w:link w:val="Heading2Char"/>
+    <w:uiPriority w:val="9"/>
+    <w:qFormat/>
+    <w:rsid w:val="00611142"/>
+    <w:pPr>
+      <w:spacing w:before="100" w:beforeAutospacing="1" w:after="100" w:afterAutospacing="1"/>
+      <w:outlineLvl w:val="1"/>
+    </w:pPr>
+    <w:rPr>
+      <w:rFonts w:ascii="Times New Roman" w:eastAsia="Times New Roman" w:hAnsi="Times New Roman" w:cs="Times New Roman"/>
+      <w:b/>
+      <w:bCs/>
+      <w:sz w:val="36"/>
+      <w:szCs w:val="36"/>
+    </w:rPr>
+  </w:style>
   <w:style w:type="character" w:default="1" w:styleId="DefaultParagraphFont">
     <w:name w:val="Default Paragraph Font"/>
     <w:uiPriority w:val="1"/>
@@ -476,6 +1182,126 @@
     <w:rPr>
       <w:color w:val="605E5C"/>
       <w:shd w:val="clear" w:color="auto" w:fill="E1DFDD"/>
+    </w:rPr>
+  </w:style>
+  <w:style w:type="character" w:styleId="FollowedHyperlink">
+    <w:name w:val="FollowedHyperlink"/>
+    <w:basedOn w:val="DefaultParagraphFont"/>
+    <w:uiPriority w:val="99"/>
+    <w:semiHidden/>
+    <w:unhideWhenUsed/>
+    <w:rsid w:val="00611142"/>
+    <w:rPr>
+      <w:color w:val="954F72" w:themeColor="followedHyperlink"/>
+      <w:u w:val="single"/>
+    </w:rPr>
+  </w:style>
+  <w:style w:type="character" w:customStyle="1" w:styleId="Heading1Char">
+    <w:name w:val="Heading 1 Char"/>
+    <w:basedOn w:val="DefaultParagraphFont"/>
+    <w:link w:val="Heading1"/>
+    <w:uiPriority w:val="9"/>
+    <w:rsid w:val="00611142"/>
+    <w:rPr>
+      <w:rFonts w:ascii="Times New Roman" w:eastAsia="Times New Roman" w:hAnsi="Times New Roman" w:cs="Times New Roman"/>
+      <w:b/>
+      <w:bCs/>
+      <w:kern w:val="36"/>
+      <w:sz w:val="48"/>
+      <w:szCs w:val="48"/>
+    </w:rPr>
+  </w:style>
+  <w:style w:type="character" w:customStyle="1" w:styleId="Heading2Char">
+    <w:name w:val="Heading 2 Char"/>
+    <w:basedOn w:val="DefaultParagraphFont"/>
+    <w:link w:val="Heading2"/>
+    <w:uiPriority w:val="9"/>
+    <w:rsid w:val="00611142"/>
+    <w:rPr>
+      <w:rFonts w:ascii="Times New Roman" w:eastAsia="Times New Roman" w:hAnsi="Times New Roman" w:cs="Times New Roman"/>
+      <w:b/>
+      <w:bCs/>
+      <w:sz w:val="36"/>
+      <w:szCs w:val="36"/>
+    </w:rPr>
+  </w:style>
+  <w:style w:type="paragraph" w:styleId="NormalWeb">
+    <w:name w:val="Normal (Web)"/>
+    <w:basedOn w:val="Normal"/>
+    <w:uiPriority w:val="99"/>
+    <w:semiHidden/>
+    <w:unhideWhenUsed/>
+    <w:rsid w:val="00611142"/>
+    <w:pPr>
+      <w:spacing w:before="100" w:beforeAutospacing="1" w:after="100" w:afterAutospacing="1"/>
+    </w:pPr>
+    <w:rPr>
+      <w:rFonts w:ascii="Times New Roman" w:eastAsia="Times New Roman" w:hAnsi="Times New Roman" w:cs="Times New Roman"/>
+    </w:rPr>
+  </w:style>
+  <w:style w:type="character" w:customStyle="1" w:styleId="timestamp">
+    <w:name w:val="timestamp"/>
+    <w:basedOn w:val="DefaultParagraphFont"/>
+    <w:rsid w:val="00611142"/>
+  </w:style>
+  <w:style w:type="character" w:styleId="HTMLCode">
+    <w:name w:val="HTML Code"/>
+    <w:basedOn w:val="DefaultParagraphFont"/>
+    <w:uiPriority w:val="99"/>
+    <w:semiHidden/>
+    <w:unhideWhenUsed/>
+    <w:rsid w:val="00611142"/>
+    <w:rPr>
+      <w:rFonts w:ascii="Courier New" w:eastAsia="Times New Roman" w:hAnsi="Courier New" w:cs="Courier New"/>
+      <w:sz w:val="20"/>
+      <w:szCs w:val="20"/>
+    </w:rPr>
+  </w:style>
+  <w:style w:type="paragraph" w:styleId="HTMLPreformatted">
+    <w:name w:val="HTML Preformatted"/>
+    <w:basedOn w:val="Normal"/>
+    <w:link w:val="HTMLPreformattedChar"/>
+    <w:uiPriority w:val="99"/>
+    <w:semiHidden/>
+    <w:unhideWhenUsed/>
+    <w:rsid w:val="00611142"/>
+    <w:pPr>
+      <w:tabs>
+        <w:tab w:val="left" w:pos="916"/>
+        <w:tab w:val="left" w:pos="1832"/>
+        <w:tab w:val="left" w:pos="2748"/>
+        <w:tab w:val="left" w:pos="3664"/>
+        <w:tab w:val="left" w:pos="4580"/>
+        <w:tab w:val="left" w:pos="5496"/>
+        <w:tab w:val="left" w:pos="6412"/>
+        <w:tab w:val="left" w:pos="7328"/>
+        <w:tab w:val="left" w:pos="8244"/>
+        <w:tab w:val="left" w:pos="9160"/>
+        <w:tab w:val="left" w:pos="10076"/>
+        <w:tab w:val="left" w:pos="10992"/>
+        <w:tab w:val="left" w:pos="11908"/>
+        <w:tab w:val="left" w:pos="12824"/>
+        <w:tab w:val="left" w:pos="13740"/>
+        <w:tab w:val="left" w:pos="14656"/>
+      </w:tabs>
+    </w:pPr>
+    <w:rPr>
+      <w:rFonts w:ascii="Courier New" w:eastAsia="Times New Roman" w:hAnsi="Courier New" w:cs="Courier New"/>
+      <w:sz w:val="20"/>
+      <w:szCs w:val="20"/>
+    </w:rPr>
+  </w:style>
+  <w:style w:type="character" w:customStyle="1" w:styleId="HTMLPreformattedChar">
+    <w:name w:val="HTML Preformatted Char"/>
+    <w:basedOn w:val="DefaultParagraphFont"/>
+    <w:link w:val="HTMLPreformatted"/>
+    <w:uiPriority w:val="99"/>
+    <w:semiHidden/>
+    <w:rsid w:val="00611142"/>
+    <w:rPr>
+      <w:rFonts w:ascii="Courier New" w:eastAsia="Times New Roman" w:hAnsi="Courier New" w:cs="Courier New"/>
+      <w:sz w:val="20"/>
+      <w:szCs w:val="20"/>
     </w:rPr>
   </w:style>
 </w:styles>

</xml_diff>